<commit_message>
Update to pattern finding
</commit_message>
<xml_diff>
--- a/Assignment 2.docx
+++ b/Assignment 2.docx
@@ -367,14 +367,14 @@
           <w:sz w:val="24"/>
           <w:szCs w:val="24"/>
         </w:rPr>
-        <w:t>Yes, in CBC mode, since the input of the encryption algorithm is</w:t>
-      </w:r>
-      <w:r>
-        <w:rPr>
-          <w:sz w:val="24"/>
-          <w:szCs w:val="24"/>
-        </w:rPr>
-        <w:t xml:space="preserve"> based </w:t>
+        <w:t>No</w:t>
+      </w:r>
+      <w:r>
+        <w:rPr>
+          <w:sz w:val="24"/>
+          <w:szCs w:val="24"/>
+        </w:rPr>
+        <w:t xml:space="preserve">, in CBC </w:t>
       </w:r>
       <w:proofErr w:type="gramStart"/>
       <w:r>
@@ -382,7 +382,21 @@
           <w:sz w:val="24"/>
           <w:szCs w:val="24"/>
         </w:rPr>
-        <w:t>off of</w:t>
+        <w:t>mode</w:t>
+      </w:r>
+      <w:r>
+        <w:rPr>
+          <w:sz w:val="24"/>
+          <w:szCs w:val="24"/>
+        </w:rPr>
+        <w:t xml:space="preserve">, </w:t>
+      </w:r>
+      <w:r>
+        <w:rPr>
+          <w:sz w:val="24"/>
+          <w:szCs w:val="24"/>
+        </w:rPr>
+        <w:t xml:space="preserve"> the</w:t>
       </w:r>
       <w:proofErr w:type="gramEnd"/>
       <w:r>
@@ -390,36 +404,56 @@
           <w:sz w:val="24"/>
           <w:szCs w:val="24"/>
         </w:rPr>
-        <w:t xml:space="preserve"> previous computations, in that the input is</w:t>
-      </w:r>
-      <w:r>
-        <w:rPr>
-          <w:sz w:val="24"/>
-          <w:szCs w:val="24"/>
-        </w:rPr>
-        <w:t xml:space="preserve"> the XOR of the next 64 bits of plaintext and the </w:t>
-      </w:r>
-      <w:r>
-        <w:rPr>
-          <w:sz w:val="24"/>
-          <w:szCs w:val="24"/>
-        </w:rPr>
-        <w:lastRenderedPageBreak/>
-        <w:t xml:space="preserve">preceding 64 bits of ciphertext, an error will </w:t>
-      </w:r>
-      <w:r>
-        <w:rPr>
-          <w:sz w:val="24"/>
-          <w:szCs w:val="24"/>
-        </w:rPr>
-        <w:t>propagate to all subsequent blocks.  This results in a</w:t>
-      </w:r>
-      <w:r>
-        <w:rPr>
-          <w:sz w:val="24"/>
-          <w:szCs w:val="24"/>
-        </w:rPr>
-        <w:t xml:space="preserve"> bad message being sent to the receiver</w:t>
+        <w:t xml:space="preserve"> input is</w:t>
+      </w:r>
+      <w:r>
+        <w:rPr>
+          <w:sz w:val="24"/>
+          <w:szCs w:val="24"/>
+        </w:rPr>
+        <w:t xml:space="preserve"> the XOR of the next 64 bits of plaintext and the preceding 64 bits of ciphertext, </w:t>
+      </w:r>
+      <w:r>
+        <w:rPr>
+          <w:sz w:val="24"/>
+          <w:szCs w:val="24"/>
+        </w:rPr>
+        <w:t>so the error</w:t>
+      </w:r>
+      <w:r>
+        <w:rPr>
+          <w:sz w:val="24"/>
+          <w:szCs w:val="24"/>
+        </w:rPr>
+        <w:t xml:space="preserve"> will</w:t>
+      </w:r>
+      <w:r>
+        <w:rPr>
+          <w:sz w:val="24"/>
+          <w:szCs w:val="24"/>
+        </w:rPr>
+        <w:t xml:space="preserve"> affect the next block</w:t>
+      </w:r>
+      <w:r>
+        <w:rPr>
+          <w:sz w:val="24"/>
+          <w:szCs w:val="24"/>
+        </w:rPr>
+        <w:t>.  This results in a</w:t>
+      </w:r>
+      <w:r>
+        <w:rPr>
+          <w:sz w:val="24"/>
+          <w:szCs w:val="24"/>
+        </w:rPr>
+        <w:t xml:space="preserve">n incorrect </w:t>
+      </w:r>
+      <w:r>
+        <w:rPr>
+          <w:sz w:val="24"/>
+          <w:szCs w:val="24"/>
+        </w:rPr>
+        <w:t>message being sent to the receiver</w:t>
       </w:r>
     </w:p>
     <w:p>
@@ -1181,13 +1215,23 @@
         </w:rPr>
         <w:t xml:space="preserve"> = </w:t>
       </w:r>
-      <w:r>
-        <w:rPr>
-          <w:rFonts w:cstheme="minorHAnsi"/>
-          <w:sz w:val="24"/>
-          <w:szCs w:val="24"/>
-        </w:rPr>
-        <w:t>E(K, C</w:t>
+      <w:proofErr w:type="gramStart"/>
+      <w:r>
+        <w:rPr>
+          <w:rFonts w:cstheme="minorHAnsi"/>
+          <w:sz w:val="24"/>
+          <w:szCs w:val="24"/>
+        </w:rPr>
+        <w:t>E(</w:t>
+      </w:r>
+      <w:proofErr w:type="gramEnd"/>
+      <w:r>
+        <w:rPr>
+          <w:rFonts w:cstheme="minorHAnsi"/>
+          <w:sz w:val="24"/>
+          <w:szCs w:val="24"/>
+        </w:rPr>
+        <w:t>K, C</w:t>
       </w:r>
       <w:r>
         <w:rPr>
@@ -1222,6 +1266,113 @@
           <w:szCs w:val="24"/>
         </w:rPr>
         <w:t>)</w:t>
+      </w:r>
+    </w:p>
+    <w:p>
+      <w:pPr>
+        <w:pStyle w:val="ListParagraph"/>
+        <w:numPr>
+          <w:ilvl w:val="0"/>
+          <w:numId w:val="1"/>
+        </w:numPr>
+        <w:spacing w:line="480" w:lineRule="auto"/>
+        <w:rPr>
+          <w:rFonts w:cstheme="minorHAnsi"/>
+          <w:sz w:val="24"/>
+          <w:szCs w:val="24"/>
+        </w:rPr>
+      </w:pPr>
+      <w:r>
+        <w:rPr>
+          <w:rFonts w:cstheme="minorHAnsi"/>
+          <w:sz w:val="24"/>
+          <w:szCs w:val="24"/>
+        </w:rPr>
+        <w:t>Yes, hash the subkey w/ ½ the block</w:t>
+      </w:r>
+      <w:r>
+        <w:rPr>
+          <w:rFonts w:cstheme="minorHAnsi"/>
+          <w:sz w:val="24"/>
+          <w:szCs w:val="24"/>
+        </w:rPr>
+        <w:t xml:space="preserve">, xor the second ½ </w:t>
+      </w:r>
+    </w:p>
+    <w:p>
+      <w:pPr>
+        <w:pStyle w:val="ListParagraph"/>
+        <w:numPr>
+          <w:ilvl w:val="0"/>
+          <w:numId w:val="1"/>
+        </w:numPr>
+        <w:spacing w:line="480" w:lineRule="auto"/>
+        <w:rPr>
+          <w:rFonts w:cstheme="minorHAnsi"/>
+          <w:sz w:val="24"/>
+          <w:szCs w:val="24"/>
+        </w:rPr>
+      </w:pPr>
+      <w:r>
+        <w:rPr>
+          <w:rFonts w:cstheme="minorHAnsi"/>
+          <w:sz w:val="24"/>
+          <w:szCs w:val="24"/>
+        </w:rPr>
+        <w:t xml:space="preserve"> </w:t>
+      </w:r>
+    </w:p>
+    <w:p>
+      <w:pPr>
+        <w:pStyle w:val="ListParagraph"/>
+        <w:numPr>
+          <w:ilvl w:val="1"/>
+          <w:numId w:val="1"/>
+        </w:numPr>
+        <w:spacing w:line="480" w:lineRule="auto"/>
+        <w:rPr>
+          <w:rFonts w:cstheme="minorHAnsi"/>
+          <w:sz w:val="24"/>
+          <w:szCs w:val="24"/>
+        </w:rPr>
+      </w:pPr>
+      <w:r>
+        <w:rPr>
+          <w:rFonts w:cstheme="minorHAnsi"/>
+          <w:sz w:val="24"/>
+          <w:szCs w:val="24"/>
+        </w:rPr>
+        <w:t>N = 33</w:t>
+      </w:r>
+    </w:p>
+    <w:p>
+      <w:pPr>
+        <w:pStyle w:val="ListParagraph"/>
+        <w:spacing w:line="480" w:lineRule="auto"/>
+        <w:ind w:left="1440"/>
+        <w:rPr>
+          <w:rFonts w:cstheme="minorHAnsi"/>
+          <w:sz w:val="24"/>
+          <w:szCs w:val="24"/>
+        </w:rPr>
+      </w:pPr>
+      <w:proofErr w:type="spellStart"/>
+      <w:r>
+        <w:rPr>
+          <w:rFonts w:cstheme="minorHAnsi"/>
+          <w:sz w:val="24"/>
+          <w:szCs w:val="24"/>
+        </w:rPr>
+        <w:t>Fn</w:t>
+      </w:r>
+      <w:proofErr w:type="spellEnd"/>
+      <w:r>
+        <w:rPr>
+          <w:rFonts w:cstheme="minorHAnsi"/>
+          <w:sz w:val="24"/>
+          <w:szCs w:val="24"/>
+        </w:rPr>
+        <w:t xml:space="preserve"> = (3-1)*(11-1) = 20</w:t>
       </w:r>
       <w:bookmarkStart w:id="0" w:name="_GoBack"/>
       <w:bookmarkEnd w:id="0"/>

</xml_diff>